<commit_message>
doc: Update README file
</commit_message>
<xml_diff>
--- a/M5/INF_1900_M5_Projeto_Final/Requisitos_ProjetoFinal.docx
+++ b/M5/INF_1900_M5_Projeto_Final/Requisitos_ProjetoFinal.docx
@@ -1,6 +1,6 @@
 
 <file path=word/document.xml><?xml version="1.0" encoding="utf-8"?>
-<w:document xmlns:wpc="http://schemas.microsoft.com/office/word/2010/wordprocessingCanvas" xmlns:cx="http://schemas.microsoft.com/office/drawing/2014/chartex" xmlns:cx1="http://schemas.microsoft.com/office/drawing/2015/9/8/chartex" xmlns:cx2="http://schemas.microsoft.com/office/drawing/2015/10/21/chartex" xmlns:cx3="http://schemas.microsoft.com/office/drawing/2016/5/9/chartex" xmlns:cx4="http://schemas.microsoft.com/office/drawing/2016/5/10/chartex" xmlns:cx5="http://schemas.microsoft.com/office/drawing/2016/5/11/chartex" xmlns:cx6="http://schemas.microsoft.com/office/drawing/2016/5/12/chartex" xmlns:cx7="http://schemas.microsoft.com/office/drawing/2016/5/13/chartex" xmlns:cx8="http://schemas.microsoft.com/office/drawing/2016/5/14/chartex" xmlns:mc="http://schemas.openxmlformats.org/markup-compatibility/2006" xmlns:aink="http://schemas.microsoft.com/office/drawing/2016/ink" xmlns:am3d="http://schemas.microsoft.com/office/drawing/2017/model3d" xmlns:o="urn:schemas-microsoft-com:office:office" xmlns:r="http://schemas.openxmlformats.org/officeDocument/2006/relationships" xmlns:m="http://schemas.openxmlformats.org/officeDocument/2006/math" xmlns:v="urn:schemas-microsoft-com:vml" xmlns:wp14="http://schemas.microsoft.com/office/word/2010/wordprocessingDrawing" xmlns:wp="http://schemas.openxmlformats.org/drawingml/2006/wordprocessingDrawing" xmlns:w10="urn:schemas-microsoft-com:office:word" xmlns:w="http://schemas.openxmlformats.org/wordprocessingml/2006/main" xmlns:w14="http://schemas.microsoft.com/office/word/2010/wordml" xmlns:w15="http://schemas.microsoft.com/office/word/2012/wordml" xmlns:w16cid="http://schemas.microsoft.com/office/word/2016/wordml/cid" xmlns:w16se="http://schemas.microsoft.com/office/word/2015/wordml/symex" xmlns:wpg="http://schemas.microsoft.com/office/word/2010/wordprocessingGroup" xmlns:wpi="http://schemas.microsoft.com/office/word/2010/wordprocessingInk" xmlns:wne="http://schemas.microsoft.com/office/word/2006/wordml" xmlns:wps="http://schemas.microsoft.com/office/word/2010/wordprocessingShape" mc:Ignorable="w14 w15 w16se w16cid wp14">
+<w:document xmlns:wpc="http://schemas.microsoft.com/office/word/2010/wordprocessingCanvas" xmlns:cx="http://schemas.microsoft.com/office/drawing/2014/chartex" xmlns:cx1="http://schemas.microsoft.com/office/drawing/2015/9/8/chartex" xmlns:cx2="http://schemas.microsoft.com/office/drawing/2015/10/21/chartex" xmlns:cx3="http://schemas.microsoft.com/office/drawing/2016/5/9/chartex" xmlns:cx4="http://schemas.microsoft.com/office/drawing/2016/5/10/chartex" xmlns:cx5="http://schemas.microsoft.com/office/drawing/2016/5/11/chartex" xmlns:cx6="http://schemas.microsoft.com/office/drawing/2016/5/12/chartex" xmlns:cx7="http://schemas.microsoft.com/office/drawing/2016/5/13/chartex" xmlns:cx8="http://schemas.microsoft.com/office/drawing/2016/5/14/chartex" xmlns:mc="http://schemas.openxmlformats.org/markup-compatibility/2006" xmlns:aink="http://schemas.microsoft.com/office/drawing/2016/ink" xmlns:am3d="http://schemas.microsoft.com/office/drawing/2017/model3d" xmlns:o="urn:schemas-microsoft-com:office:office" xmlns:oel="http://schemas.microsoft.com/office/2019/extlst" xmlns:r="http://schemas.openxmlformats.org/officeDocument/2006/relationships" xmlns:m="http://schemas.openxmlformats.org/officeDocument/2006/math" xmlns:v="urn:schemas-microsoft-com:vml" xmlns:wp14="http://schemas.microsoft.com/office/word/2010/wordprocessingDrawing" xmlns:wp="http://schemas.openxmlformats.org/drawingml/2006/wordprocessingDrawing" xmlns:w10="urn:schemas-microsoft-com:office:word" xmlns:w="http://schemas.openxmlformats.org/wordprocessingml/2006/main" xmlns:w14="http://schemas.microsoft.com/office/word/2010/wordml" xmlns:w15="http://schemas.microsoft.com/office/word/2012/wordml" xmlns:w16cex="http://schemas.microsoft.com/office/word/2018/wordml/cex" xmlns:w16cid="http://schemas.microsoft.com/office/word/2016/wordml/cid" xmlns:w16="http://schemas.microsoft.com/office/word/2018/wordml" xmlns:w16sdtdh="http://schemas.microsoft.com/office/word/2020/wordml/sdtdatahash" xmlns:w16se="http://schemas.microsoft.com/office/word/2015/wordml/symex" xmlns:wpg="http://schemas.microsoft.com/office/word/2010/wordprocessingGroup" xmlns:wpi="http://schemas.microsoft.com/office/word/2010/wordprocessingInk" xmlns:wne="http://schemas.microsoft.com/office/word/2006/wordml" xmlns:wps="http://schemas.microsoft.com/office/word/2010/wordprocessingShape" mc:Ignorable="w14 w15 w16se w16cid w16 w16cex w16sdtdh wp14">
   <w:body>
     <w:p/>
     <w:p/>
@@ -59,7 +59,7 @@
           <w:szCs w:val="40"/>
           <w:lang w:val="pt-BR"/>
         </w:rPr>
-        <w:t>Cardápio de Restaurante</w:t>
+        <w:t>Jogo de Truco Paulista</w:t>
       </w:r>
     </w:p>
     <w:p>
@@ -194,7 +194,7 @@
           <w:rFonts w:ascii="Arial" w:hAnsi="Arial" w:cs="Arial"/>
           <w:lang w:val="pt-BR"/>
         </w:rPr>
-        <w:t>Julho</w:t>
+        <w:t>Fevereiro</w:t>
       </w:r>
       <w:r>
         <w:rPr>
@@ -208,7 +208,7 @@
           <w:rFonts w:ascii="Arial" w:hAnsi="Arial" w:cs="Arial"/>
           <w:lang w:val="pt-BR"/>
         </w:rPr>
-        <w:t>3</w:t>
+        <w:t>4</w:t>
       </w:r>
       <w:r>
         <w:rPr>
@@ -227,7 +227,7 @@
     </w:p>
     <w:p>
       <w:pPr>
-        <w:pStyle w:val="IntenseQuote"/>
+        <w:pStyle w:val="CitaoIntensa"/>
         <w:rPr>
           <w:lang w:val="pt-BR"/>
         </w:rPr>
@@ -277,7 +277,7 @@
           <w:szCs w:val="20"/>
           <w:lang w:val="pt-BR"/>
         </w:rPr>
-        <w:t xml:space="preserve">de uma aplicação de </w:t>
+        <w:t xml:space="preserve">de </w:t>
       </w:r>
       <w:r>
         <w:rPr>
@@ -286,7 +286,7 @@
           <w:szCs w:val="20"/>
           <w:lang w:val="pt-BR"/>
         </w:rPr>
-        <w:t>Cardápio de Restaurante</w:t>
+        <w:t>um jogo de Truco em C++ que incorpora e demonstra de forma abrangente</w:t>
       </w:r>
       <w:r>
         <w:rPr>
@@ -304,7 +304,7 @@
           <w:szCs w:val="20"/>
           <w:lang w:val="pt-BR"/>
         </w:rPr>
-        <w:t>para Windows, utilizando C#, e os frameworks WPF</w:t>
+        <w:t>os princ</w:t>
       </w:r>
       <w:r>
         <w:rPr>
@@ -313,7 +313,7 @@
           <w:szCs w:val="20"/>
           <w:lang w:val="pt-BR"/>
         </w:rPr>
-        <w:t xml:space="preserve"> ou UWP ou WinUI3.0</w:t>
+        <w:t>í</w:t>
       </w:r>
       <w:r>
         <w:rPr>
@@ -322,7 +322,7 @@
           <w:szCs w:val="20"/>
           <w:lang w:val="pt-BR"/>
         </w:rPr>
-        <w:t xml:space="preserve"> e XAML</w:t>
+        <w:t>pios da Programa</w:t>
       </w:r>
       <w:r>
         <w:rPr>
@@ -331,12 +331,39 @@
           <w:szCs w:val="20"/>
           <w:lang w:val="pt-BR"/>
         </w:rPr>
-        <w:t xml:space="preserve"> e padrão de projeto MVVM.</w:t>
-      </w:r>
-    </w:p>
-    <w:p>
-      <w:pPr>
-        <w:pStyle w:val="IntenseQuote"/>
+        <w:t>çã</w:t>
+      </w:r>
+      <w:r>
+        <w:rPr>
+          <w:color w:val="000000" w:themeColor="text1"/>
+          <w:sz w:val="20"/>
+          <w:szCs w:val="20"/>
+          <w:lang w:val="pt-BR"/>
+        </w:rPr>
+        <w:t>o Orientada a Objetos (OO). O jogo de Truco deve ser totalmente funcional, com</w:t>
+      </w:r>
+      <w:r>
+        <w:rPr>
+          <w:color w:val="000000" w:themeColor="text1"/>
+          <w:sz w:val="20"/>
+          <w:szCs w:val="20"/>
+          <w:lang w:val="pt-BR"/>
+        </w:rPr>
+        <w:t xml:space="preserve"> </w:t>
+      </w:r>
+      <w:r>
+        <w:rPr>
+          <w:color w:val="000000" w:themeColor="text1"/>
+          <w:sz w:val="20"/>
+          <w:szCs w:val="20"/>
+          <w:lang w:val="pt-BR"/>
+        </w:rPr>
+        <w:t>suporte para dois jogadores humanos e implementar todas as regras do jogo de Truco.</w:t>
+      </w:r>
+    </w:p>
+    <w:p>
+      <w:pPr>
+        <w:pStyle w:val="CitaoIntensa"/>
         <w:rPr>
           <w:lang w:val="pt-BR"/>
         </w:rPr>
@@ -350,10 +377,772 @@
     </w:p>
     <w:p>
       <w:pPr>
-        <w:pStyle w:val="ListParagraph"/>
+        <w:rPr>
+          <w:b/>
+          <w:bCs/>
+          <w:i/>
+          <w:iCs/>
+          <w:sz w:val="20"/>
+          <w:szCs w:val="20"/>
+          <w:lang w:val="pt-BR"/>
+        </w:rPr>
+      </w:pPr>
+      <w:r>
+        <w:rPr>
+          <w:b/>
+          <w:bCs/>
+          <w:i/>
+          <w:iCs/>
+          <w:sz w:val="20"/>
+          <w:szCs w:val="20"/>
+          <w:lang w:val="pt-BR"/>
+        </w:rPr>
+        <w:t>Requisitos Funcionais</w:t>
+      </w:r>
+    </w:p>
+    <w:p>
+      <w:pPr>
+        <w:rPr>
+          <w:sz w:val="20"/>
+          <w:szCs w:val="20"/>
+          <w:lang w:val="pt-BR"/>
+        </w:rPr>
+      </w:pPr>
+      <w:r>
+        <w:rPr>
+          <w:sz w:val="20"/>
+          <w:szCs w:val="20"/>
+          <w:lang w:val="pt-BR"/>
+        </w:rPr>
+        <w:t>RF</w:t>
+      </w:r>
+      <w:r>
+        <w:rPr>
+          <w:sz w:val="20"/>
+          <w:szCs w:val="20"/>
+          <w:lang w:val="pt-BR"/>
+        </w:rPr>
+        <w:t xml:space="preserve">1. </w:t>
+      </w:r>
+      <w:r>
+        <w:rPr>
+          <w:b/>
+          <w:bCs/>
+          <w:sz w:val="20"/>
+          <w:szCs w:val="20"/>
+          <w:lang w:val="pt-BR"/>
+        </w:rPr>
+        <w:t>Início do Jogo</w:t>
+      </w:r>
+      <w:r>
+        <w:rPr>
+          <w:sz w:val="20"/>
+          <w:szCs w:val="20"/>
+          <w:lang w:val="pt-BR"/>
+        </w:rPr>
+        <w:t>: O sistema deve permitir o início de uma nova partida de Truco Paulista.</w:t>
+      </w:r>
+    </w:p>
+    <w:p>
+      <w:pPr>
+        <w:rPr>
+          <w:sz w:val="20"/>
+          <w:szCs w:val="20"/>
+          <w:lang w:val="pt-BR"/>
+        </w:rPr>
+      </w:pPr>
+      <w:r>
+        <w:rPr>
+          <w:sz w:val="20"/>
+          <w:szCs w:val="20"/>
+          <w:lang w:val="pt-BR"/>
+        </w:rPr>
+        <w:t>RF</w:t>
+      </w:r>
+      <w:r>
+        <w:rPr>
+          <w:sz w:val="20"/>
+          <w:szCs w:val="20"/>
+          <w:lang w:val="pt-BR"/>
+        </w:rPr>
+        <w:t xml:space="preserve">2. </w:t>
+      </w:r>
+      <w:r>
+        <w:rPr>
+          <w:b/>
+          <w:bCs/>
+          <w:sz w:val="20"/>
+          <w:szCs w:val="20"/>
+          <w:lang w:val="pt-BR"/>
+        </w:rPr>
+        <w:t>Distribuição de Cartas</w:t>
+      </w:r>
+      <w:r>
+        <w:rPr>
+          <w:sz w:val="20"/>
+          <w:szCs w:val="20"/>
+          <w:lang w:val="pt-BR"/>
+        </w:rPr>
+        <w:t>: Automaticamente distribuir 3 cartas para cada jogador no início de cada rodada.</w:t>
+      </w:r>
+    </w:p>
+    <w:p>
+      <w:pPr>
+        <w:rPr>
+          <w:sz w:val="20"/>
+          <w:szCs w:val="20"/>
+          <w:lang w:val="pt-BR"/>
+        </w:rPr>
+      </w:pPr>
+      <w:r>
+        <w:rPr>
+          <w:sz w:val="20"/>
+          <w:szCs w:val="20"/>
+          <w:lang w:val="pt-BR"/>
+        </w:rPr>
+        <w:t>RF</w:t>
+      </w:r>
+      <w:r>
+        <w:rPr>
+          <w:sz w:val="20"/>
+          <w:szCs w:val="20"/>
+          <w:lang w:val="pt-BR"/>
+        </w:rPr>
+        <w:t xml:space="preserve">3. </w:t>
+      </w:r>
+      <w:r>
+        <w:rPr>
+          <w:b/>
+          <w:bCs/>
+          <w:sz w:val="20"/>
+          <w:szCs w:val="20"/>
+          <w:lang w:val="pt-BR"/>
+        </w:rPr>
+        <w:t>Manilhas</w:t>
+      </w:r>
+      <w:r>
+        <w:rPr>
+          <w:sz w:val="20"/>
+          <w:szCs w:val="20"/>
+          <w:lang w:val="pt-BR"/>
+        </w:rPr>
+        <w:t>: Definir as manilhas com base na carta vira.</w:t>
+      </w:r>
+    </w:p>
+    <w:p>
+      <w:pPr>
+        <w:rPr>
+          <w:sz w:val="20"/>
+          <w:szCs w:val="20"/>
+          <w:lang w:val="pt-BR"/>
+        </w:rPr>
+      </w:pPr>
+      <w:r>
+        <w:rPr>
+          <w:sz w:val="20"/>
+          <w:szCs w:val="20"/>
+          <w:lang w:val="pt-BR"/>
+        </w:rPr>
+        <w:t>RF</w:t>
+      </w:r>
+      <w:r>
+        <w:rPr>
+          <w:sz w:val="20"/>
+          <w:szCs w:val="20"/>
+          <w:lang w:val="pt-BR"/>
+        </w:rPr>
+        <w:t xml:space="preserve">4. </w:t>
+      </w:r>
+      <w:r>
+        <w:rPr>
+          <w:b/>
+          <w:bCs/>
+          <w:sz w:val="20"/>
+          <w:szCs w:val="20"/>
+          <w:lang w:val="pt-BR"/>
+        </w:rPr>
+        <w:t>Apostas</w:t>
+      </w:r>
+      <w:r>
+        <w:rPr>
+          <w:sz w:val="20"/>
+          <w:szCs w:val="20"/>
+          <w:lang w:val="pt-BR"/>
+        </w:rPr>
+        <w:t>: Permitir que os jogadores façam apostas (truco, seis, nove, doze) durante a rodada.</w:t>
+      </w:r>
+    </w:p>
+    <w:p>
+      <w:pPr>
+        <w:rPr>
+          <w:sz w:val="20"/>
+          <w:szCs w:val="20"/>
+          <w:lang w:val="pt-BR"/>
+        </w:rPr>
+      </w:pPr>
+      <w:r>
+        <w:rPr>
+          <w:sz w:val="20"/>
+          <w:szCs w:val="20"/>
+          <w:lang w:val="pt-BR"/>
+        </w:rPr>
+        <w:t>RF</w:t>
+      </w:r>
+      <w:r>
+        <w:rPr>
+          <w:sz w:val="20"/>
+          <w:szCs w:val="20"/>
+          <w:lang w:val="pt-BR"/>
+        </w:rPr>
+        <w:t xml:space="preserve">5. </w:t>
+      </w:r>
+      <w:r>
+        <w:rPr>
+          <w:b/>
+          <w:bCs/>
+          <w:sz w:val="20"/>
+          <w:szCs w:val="20"/>
+          <w:lang w:val="pt-BR"/>
+        </w:rPr>
+        <w:t>Contagem de Pontos</w:t>
+      </w:r>
+      <w:r>
+        <w:rPr>
+          <w:sz w:val="20"/>
+          <w:szCs w:val="20"/>
+          <w:lang w:val="pt-BR"/>
+        </w:rPr>
+        <w:t>: Manter a contagem de pontos de cada dupla, visando o objetivo de 12 pontos para a vitória.</w:t>
+      </w:r>
+    </w:p>
+    <w:p>
+      <w:pPr>
+        <w:rPr>
+          <w:sz w:val="20"/>
+          <w:szCs w:val="20"/>
+          <w:lang w:val="pt-BR"/>
+        </w:rPr>
+      </w:pPr>
+      <w:r>
+        <w:rPr>
+          <w:sz w:val="20"/>
+          <w:szCs w:val="20"/>
+          <w:lang w:val="pt-BR"/>
+        </w:rPr>
+        <w:t>RF</w:t>
+      </w:r>
+      <w:r>
+        <w:rPr>
+          <w:sz w:val="20"/>
+          <w:szCs w:val="20"/>
+          <w:lang w:val="pt-BR"/>
+        </w:rPr>
+        <w:t xml:space="preserve">6. </w:t>
+      </w:r>
+      <w:r>
+        <w:rPr>
+          <w:b/>
+          <w:bCs/>
+          <w:sz w:val="20"/>
+          <w:szCs w:val="20"/>
+          <w:lang w:val="pt-BR"/>
+        </w:rPr>
+        <w:t>Turnos e Rodadas</w:t>
+      </w:r>
+      <w:r>
+        <w:rPr>
+          <w:sz w:val="20"/>
+          <w:szCs w:val="20"/>
+          <w:lang w:val="pt-BR"/>
+        </w:rPr>
+        <w:t>: Gerenciar a ordem dos turnos dos jogadores e o avanço das rodadas.</w:t>
+      </w:r>
+    </w:p>
+    <w:p>
+      <w:pPr>
+        <w:rPr>
+          <w:sz w:val="20"/>
+          <w:szCs w:val="20"/>
+          <w:lang w:val="pt-BR"/>
+        </w:rPr>
+      </w:pPr>
+      <w:r>
+        <w:rPr>
+          <w:sz w:val="20"/>
+          <w:szCs w:val="20"/>
+          <w:lang w:val="pt-BR"/>
+        </w:rPr>
+        <w:t>RF</w:t>
+      </w:r>
+      <w:r>
+        <w:rPr>
+          <w:sz w:val="20"/>
+          <w:szCs w:val="20"/>
+          <w:lang w:val="pt-BR"/>
+        </w:rPr>
+        <w:t xml:space="preserve">7. </w:t>
+      </w:r>
+      <w:r>
+        <w:rPr>
+          <w:b/>
+          <w:bCs/>
+          <w:sz w:val="20"/>
+          <w:szCs w:val="20"/>
+          <w:lang w:val="pt-BR"/>
+        </w:rPr>
+        <w:t>Interface do Usuário</w:t>
+      </w:r>
+      <w:r>
+        <w:rPr>
+          <w:sz w:val="20"/>
+          <w:szCs w:val="20"/>
+          <w:lang w:val="pt-BR"/>
+        </w:rPr>
+        <w:t>: Apresentar uma interface amigável que mostre a mão do jogador, a carta vira, e opções de ação.</w:t>
+      </w:r>
+    </w:p>
+    <w:p>
+      <w:pPr>
+        <w:rPr>
+          <w:sz w:val="20"/>
+          <w:szCs w:val="20"/>
+          <w:lang w:val="pt-BR"/>
+        </w:rPr>
+      </w:pPr>
+      <w:r>
+        <w:rPr>
+          <w:sz w:val="20"/>
+          <w:szCs w:val="20"/>
+          <w:lang w:val="pt-BR"/>
+        </w:rPr>
+        <w:t>RF</w:t>
+      </w:r>
+      <w:r>
+        <w:rPr>
+          <w:sz w:val="20"/>
+          <w:szCs w:val="20"/>
+          <w:lang w:val="pt-BR"/>
+        </w:rPr>
+        <w:t xml:space="preserve">8. </w:t>
+      </w:r>
+      <w:r>
+        <w:rPr>
+          <w:b/>
+          <w:bCs/>
+          <w:sz w:val="20"/>
+          <w:szCs w:val="20"/>
+          <w:lang w:val="pt-BR"/>
+        </w:rPr>
+        <w:t>Mão de Onze</w:t>
+      </w:r>
+      <w:r>
+        <w:rPr>
+          <w:sz w:val="20"/>
+          <w:szCs w:val="20"/>
+          <w:lang w:val="pt-BR"/>
+        </w:rPr>
+        <w:t>: Aplicar regras especiais para a mão de onze.</w:t>
+      </w:r>
+    </w:p>
+    <w:p>
+      <w:pPr>
+        <w:rPr>
+          <w:sz w:val="20"/>
+          <w:szCs w:val="20"/>
+          <w:lang w:val="pt-BR"/>
+        </w:rPr>
+      </w:pPr>
+      <w:r>
+        <w:rPr>
+          <w:sz w:val="20"/>
+          <w:szCs w:val="20"/>
+          <w:lang w:val="pt-BR"/>
+        </w:rPr>
+        <w:t>RF</w:t>
+      </w:r>
+      <w:r>
+        <w:rPr>
+          <w:sz w:val="20"/>
+          <w:szCs w:val="20"/>
+          <w:lang w:val="pt-BR"/>
+        </w:rPr>
+        <w:t xml:space="preserve">9. </w:t>
+      </w:r>
+      <w:r>
+        <w:rPr>
+          <w:b/>
+          <w:bCs/>
+          <w:sz w:val="20"/>
+          <w:szCs w:val="20"/>
+          <w:lang w:val="pt-BR"/>
+        </w:rPr>
+        <w:t>Salvar e Carregar Partida</w:t>
+      </w:r>
+      <w:r>
+        <w:rPr>
+          <w:sz w:val="20"/>
+          <w:szCs w:val="20"/>
+          <w:lang w:val="pt-BR"/>
+        </w:rPr>
+        <w:t>: Permitir salvar o estado atual do jogo e carregar um jogo salvo.</w:t>
+      </w:r>
+    </w:p>
+    <w:p>
+      <w:pPr>
+        <w:rPr>
+          <w:sz w:val="20"/>
+          <w:szCs w:val="20"/>
+          <w:lang w:val="pt-BR"/>
+        </w:rPr>
+      </w:pPr>
+      <w:r>
+        <w:rPr>
+          <w:sz w:val="20"/>
+          <w:szCs w:val="20"/>
+          <w:lang w:val="pt-BR"/>
+        </w:rPr>
+        <w:t>RF</w:t>
+      </w:r>
+      <w:r>
+        <w:rPr>
+          <w:sz w:val="20"/>
+          <w:szCs w:val="20"/>
+          <w:lang w:val="pt-BR"/>
+        </w:rPr>
+        <w:t xml:space="preserve">10. </w:t>
+      </w:r>
+      <w:r>
+        <w:rPr>
+          <w:b/>
+          <w:bCs/>
+          <w:sz w:val="20"/>
+          <w:szCs w:val="20"/>
+          <w:lang w:val="pt-BR"/>
+        </w:rPr>
+        <w:t>Finalização do Jogo</w:t>
+      </w:r>
+      <w:r>
+        <w:rPr>
+          <w:sz w:val="20"/>
+          <w:szCs w:val="20"/>
+          <w:lang w:val="pt-BR"/>
+        </w:rPr>
+        <w:t>: Determinar o fim do jogo e declarar a dupla vencedora.</w:t>
+      </w:r>
+    </w:p>
+    <w:p>
+      <w:pPr>
+        <w:rPr>
+          <w:sz w:val="20"/>
+          <w:szCs w:val="20"/>
+          <w:lang w:val="pt-BR"/>
+        </w:rPr>
+      </w:pPr>
+    </w:p>
+    <w:p>
+      <w:pPr>
+        <w:rPr>
+          <w:b/>
+          <w:bCs/>
+          <w:i/>
+          <w:iCs/>
+          <w:sz w:val="20"/>
+          <w:szCs w:val="20"/>
+          <w:lang w:val="pt-BR"/>
+        </w:rPr>
+      </w:pPr>
+      <w:r>
+        <w:rPr>
+          <w:b/>
+          <w:bCs/>
+          <w:i/>
+          <w:iCs/>
+          <w:sz w:val="20"/>
+          <w:szCs w:val="20"/>
+          <w:lang w:val="pt-BR"/>
+        </w:rPr>
+        <w:t>Requisitos Não Funcionais</w:t>
+      </w:r>
+    </w:p>
+    <w:p>
+      <w:pPr>
+        <w:rPr>
+          <w:sz w:val="20"/>
+          <w:szCs w:val="20"/>
+          <w:lang w:val="pt-BR"/>
+        </w:rPr>
+      </w:pPr>
+      <w:r>
+        <w:rPr>
+          <w:sz w:val="20"/>
+          <w:szCs w:val="20"/>
+          <w:lang w:val="pt-BR"/>
+        </w:rPr>
+        <w:t>RNF</w:t>
+      </w:r>
+      <w:r>
+        <w:rPr>
+          <w:sz w:val="20"/>
+          <w:szCs w:val="20"/>
+          <w:lang w:val="pt-BR"/>
+        </w:rPr>
+        <w:t xml:space="preserve">1. </w:t>
+      </w:r>
+      <w:r>
+        <w:rPr>
+          <w:b/>
+          <w:bCs/>
+          <w:sz w:val="20"/>
+          <w:szCs w:val="20"/>
+          <w:lang w:val="pt-BR"/>
+        </w:rPr>
+        <w:t>Usabilidade</w:t>
+      </w:r>
+      <w:r>
+        <w:rPr>
+          <w:sz w:val="20"/>
+          <w:szCs w:val="20"/>
+          <w:lang w:val="pt-BR"/>
+        </w:rPr>
+        <w:t>: Interface intuitiva e fácil de usar.</w:t>
+      </w:r>
+    </w:p>
+    <w:p>
+      <w:pPr>
+        <w:rPr>
+          <w:sz w:val="20"/>
+          <w:szCs w:val="20"/>
+          <w:lang w:val="pt-BR"/>
+        </w:rPr>
+      </w:pPr>
+      <w:r>
+        <w:rPr>
+          <w:sz w:val="20"/>
+          <w:szCs w:val="20"/>
+          <w:lang w:val="pt-BR"/>
+        </w:rPr>
+        <w:t>RNF</w:t>
+      </w:r>
+      <w:r>
+        <w:rPr>
+          <w:sz w:val="20"/>
+          <w:szCs w:val="20"/>
+          <w:lang w:val="pt-BR"/>
+        </w:rPr>
+        <w:t xml:space="preserve">2. </w:t>
+      </w:r>
+      <w:r>
+        <w:rPr>
+          <w:b/>
+          <w:bCs/>
+          <w:sz w:val="20"/>
+          <w:szCs w:val="20"/>
+          <w:lang w:val="pt-BR"/>
+        </w:rPr>
+        <w:t>Desempenho</w:t>
+      </w:r>
+      <w:r>
+        <w:rPr>
+          <w:sz w:val="20"/>
+          <w:szCs w:val="20"/>
+          <w:lang w:val="pt-BR"/>
+        </w:rPr>
+        <w:t>: Respostas rápidas às ações do usuário, sem atrasos perceptíveis.</w:t>
+      </w:r>
+    </w:p>
+    <w:p>
+      <w:pPr>
+        <w:rPr>
+          <w:sz w:val="20"/>
+          <w:szCs w:val="20"/>
+          <w:lang w:val="pt-BR"/>
+        </w:rPr>
+      </w:pPr>
+      <w:r>
+        <w:rPr>
+          <w:sz w:val="20"/>
+          <w:szCs w:val="20"/>
+          <w:lang w:val="pt-BR"/>
+        </w:rPr>
+        <w:t>RNF</w:t>
+      </w:r>
+      <w:r>
+        <w:rPr>
+          <w:sz w:val="20"/>
+          <w:szCs w:val="20"/>
+          <w:lang w:val="pt-BR"/>
+        </w:rPr>
+        <w:t xml:space="preserve">3. </w:t>
+      </w:r>
+      <w:r>
+        <w:rPr>
+          <w:b/>
+          <w:bCs/>
+          <w:sz w:val="20"/>
+          <w:szCs w:val="20"/>
+          <w:lang w:val="pt-BR"/>
+        </w:rPr>
+        <w:t>Confiabilidade</w:t>
+      </w:r>
+      <w:r>
+        <w:rPr>
+          <w:sz w:val="20"/>
+          <w:szCs w:val="20"/>
+          <w:lang w:val="pt-BR"/>
+        </w:rPr>
+        <w:t>: Capacidade de executar sem erros significativos e manejar exceções de maneira adequada.</w:t>
+      </w:r>
+    </w:p>
+    <w:p>
+      <w:pPr>
+        <w:rPr>
+          <w:sz w:val="20"/>
+          <w:szCs w:val="20"/>
+          <w:lang w:val="pt-BR"/>
+        </w:rPr>
+      </w:pPr>
+      <w:r>
+        <w:rPr>
+          <w:sz w:val="20"/>
+          <w:szCs w:val="20"/>
+          <w:lang w:val="pt-BR"/>
+        </w:rPr>
+        <w:t>RNF</w:t>
+      </w:r>
+      <w:r>
+        <w:rPr>
+          <w:sz w:val="20"/>
+          <w:szCs w:val="20"/>
+          <w:lang w:val="pt-BR"/>
+        </w:rPr>
+        <w:t xml:space="preserve">4. </w:t>
+      </w:r>
+      <w:r>
+        <w:rPr>
+          <w:b/>
+          <w:bCs/>
+          <w:sz w:val="20"/>
+          <w:szCs w:val="20"/>
+          <w:lang w:val="pt-BR"/>
+        </w:rPr>
+        <w:t>Manutenibilidade</w:t>
+      </w:r>
+      <w:r>
+        <w:rPr>
+          <w:sz w:val="20"/>
+          <w:szCs w:val="20"/>
+          <w:lang w:val="pt-BR"/>
+        </w:rPr>
+        <w:t>: Código bem estruturado e documentado para facilitar atualizações e manutenção.</w:t>
+      </w:r>
+    </w:p>
+    <w:p>
+      <w:pPr>
+        <w:rPr>
+          <w:sz w:val="20"/>
+          <w:szCs w:val="20"/>
+          <w:lang w:val="pt-BR"/>
+        </w:rPr>
+      </w:pPr>
+      <w:r>
+        <w:rPr>
+          <w:sz w:val="20"/>
+          <w:szCs w:val="20"/>
+          <w:lang w:val="pt-BR"/>
+        </w:rPr>
+        <w:t>RNF</w:t>
+      </w:r>
+      <w:r>
+        <w:rPr>
+          <w:sz w:val="20"/>
+          <w:szCs w:val="20"/>
+          <w:lang w:val="pt-BR"/>
+        </w:rPr>
+        <w:t xml:space="preserve">5. </w:t>
+      </w:r>
+      <w:r>
+        <w:rPr>
+          <w:b/>
+          <w:bCs/>
+          <w:sz w:val="20"/>
+          <w:szCs w:val="20"/>
+          <w:lang w:val="pt-BR"/>
+        </w:rPr>
+        <w:t>Segurança</w:t>
+      </w:r>
+      <w:r>
+        <w:rPr>
+          <w:sz w:val="20"/>
+          <w:szCs w:val="20"/>
+          <w:lang w:val="pt-BR"/>
+        </w:rPr>
+        <w:t>: Proteção contra manipulação ou acesso não autorizado às informações do jogo.</w:t>
+      </w:r>
+    </w:p>
+    <w:p>
+      <w:pPr>
+        <w:rPr>
+          <w:sz w:val="20"/>
+          <w:szCs w:val="20"/>
+          <w:lang w:val="pt-BR"/>
+        </w:rPr>
+      </w:pPr>
+      <w:r>
+        <w:rPr>
+          <w:sz w:val="20"/>
+          <w:szCs w:val="20"/>
+          <w:lang w:val="pt-BR"/>
+        </w:rPr>
+        <w:t>RNF</w:t>
+      </w:r>
+      <w:r>
+        <w:rPr>
+          <w:sz w:val="20"/>
+          <w:szCs w:val="20"/>
+          <w:lang w:val="pt-BR"/>
+        </w:rPr>
+        <w:t xml:space="preserve">6. </w:t>
+      </w:r>
+      <w:r>
+        <w:rPr>
+          <w:b/>
+          <w:bCs/>
+          <w:sz w:val="20"/>
+          <w:szCs w:val="20"/>
+          <w:lang w:val="pt-BR"/>
+        </w:rPr>
+        <w:t>Portabilidade</w:t>
+      </w:r>
+      <w:r>
+        <w:rPr>
+          <w:sz w:val="20"/>
+          <w:szCs w:val="20"/>
+          <w:lang w:val="pt-BR"/>
+        </w:rPr>
+        <w:t>: Capacidade de operar em diferentes sistemas operacionais.</w:t>
+      </w:r>
+    </w:p>
+    <w:p>
+      <w:pPr>
+        <w:pStyle w:val="CitaoIntensa"/>
+        <w:rPr>
+          <w:lang w:val="pt-BR"/>
+        </w:rPr>
+      </w:pPr>
+      <w:r>
+        <w:rPr>
+          <w:lang w:val="pt-BR"/>
+        </w:rPr>
+        <w:lastRenderedPageBreak/>
+        <w:t>Suposições</w:t>
+      </w:r>
+    </w:p>
+    <w:p>
+      <w:pPr>
+        <w:pStyle w:val="PargrafodaLista"/>
         <w:numPr>
           <w:ilvl w:val="0"/>
-          <w:numId w:val="7"/>
+          <w:numId w:val="11"/>
         </w:numPr>
         <w:rPr>
           <w:sz w:val="20"/>
@@ -367,431 +1156,81 @@
           <w:szCs w:val="20"/>
           <w:lang w:val="pt-BR"/>
         </w:rPr>
-        <w:t>O aplicativo deve ser capaz de apresentar uma lista de itens contendo o cardápio do restaurante, divid</w:t>
-      </w:r>
-      <w:r>
-        <w:rPr>
-          <w:sz w:val="20"/>
-          <w:szCs w:val="20"/>
-          <w:lang w:val="pt-BR"/>
-        </w:rPr>
-        <w:t>id</w:t>
-      </w:r>
-      <w:r>
-        <w:rPr>
-          <w:sz w:val="20"/>
-          <w:szCs w:val="20"/>
-          <w:lang w:val="pt-BR"/>
-        </w:rPr>
-        <w:t>o por categoria</w:t>
-      </w:r>
-      <w:r>
-        <w:rPr>
-          <w:sz w:val="20"/>
-          <w:szCs w:val="20"/>
-          <w:lang w:val="pt-BR"/>
-        </w:rPr>
-        <w:t>s descritas abaixo:</w:t>
-      </w:r>
-    </w:p>
-    <w:p>
-      <w:pPr>
-        <w:pStyle w:val="ListParagraph"/>
-        <w:numPr>
-          <w:ilvl w:val="1"/>
-          <w:numId w:val="7"/>
-        </w:numPr>
-        <w:rPr>
-          <w:sz w:val="20"/>
-          <w:szCs w:val="20"/>
-          <w:lang w:val="pt-BR"/>
-        </w:rPr>
-      </w:pPr>
-      <w:r>
-        <w:rPr>
-          <w:sz w:val="20"/>
-          <w:szCs w:val="20"/>
-          <w:lang w:val="pt-BR"/>
-        </w:rPr>
-        <w:t>E</w:t>
-      </w:r>
-      <w:r>
-        <w:rPr>
-          <w:sz w:val="20"/>
-          <w:szCs w:val="20"/>
-          <w:lang w:val="pt-BR"/>
-        </w:rPr>
-        <w:t>ntradas</w:t>
-      </w:r>
-    </w:p>
-    <w:p>
-      <w:pPr>
-        <w:pStyle w:val="ListParagraph"/>
-        <w:numPr>
-          <w:ilvl w:val="1"/>
-          <w:numId w:val="7"/>
-        </w:numPr>
-        <w:rPr>
-          <w:sz w:val="20"/>
-          <w:szCs w:val="20"/>
-          <w:lang w:val="pt-BR"/>
-        </w:rPr>
-      </w:pPr>
-      <w:r>
-        <w:rPr>
-          <w:sz w:val="20"/>
-          <w:szCs w:val="20"/>
-          <w:lang w:val="pt-BR"/>
-        </w:rPr>
-        <w:t>prato principal</w:t>
-      </w:r>
-    </w:p>
-    <w:p>
-      <w:pPr>
-        <w:pStyle w:val="ListParagraph"/>
-        <w:numPr>
-          <w:ilvl w:val="1"/>
-          <w:numId w:val="7"/>
-        </w:numPr>
-        <w:rPr>
-          <w:sz w:val="20"/>
-          <w:szCs w:val="20"/>
-          <w:lang w:val="pt-BR"/>
-        </w:rPr>
-      </w:pPr>
-      <w:r>
-        <w:rPr>
-          <w:sz w:val="20"/>
-          <w:szCs w:val="20"/>
-          <w:lang w:val="pt-BR"/>
-        </w:rPr>
-        <w:t>bebidas</w:t>
-      </w:r>
-    </w:p>
-    <w:p>
-      <w:pPr>
-        <w:pStyle w:val="ListParagraph"/>
-        <w:numPr>
-          <w:ilvl w:val="1"/>
-          <w:numId w:val="7"/>
-        </w:numPr>
-        <w:rPr>
-          <w:sz w:val="20"/>
-          <w:szCs w:val="20"/>
-          <w:lang w:val="pt-BR"/>
-        </w:rPr>
-      </w:pPr>
-      <w:r>
-        <w:rPr>
-          <w:sz w:val="20"/>
-          <w:szCs w:val="20"/>
-          <w:lang w:val="pt-BR"/>
-        </w:rPr>
-        <w:t>sobremesas</w:t>
-      </w:r>
-    </w:p>
-    <w:p>
-      <w:pPr>
-        <w:pStyle w:val="ListParagraph"/>
+        <w:t>Os jogadores estão familiarizados com as regras do Truco Paulista.</w:t>
+      </w:r>
+    </w:p>
+    <w:p>
+      <w:pPr>
+        <w:pStyle w:val="PargrafodaLista"/>
         <w:numPr>
           <w:ilvl w:val="0"/>
-          <w:numId w:val="7"/>
+          <w:numId w:val="11"/>
         </w:numPr>
         <w:rPr>
-          <w:color w:val="000000" w:themeColor="text1"/>
-          <w:sz w:val="20"/>
-          <w:szCs w:val="20"/>
-          <w:lang w:val="pt-BR"/>
-        </w:rPr>
-      </w:pPr>
-      <w:r>
-        <w:rPr>
-          <w:sz w:val="20"/>
-          <w:szCs w:val="20"/>
-          <w:lang w:val="pt-BR"/>
-        </w:rPr>
-        <w:t>O aplicativo deve conter um menu na parte superior, em forma de uma lista horizontal, contendo as categorias (entradas, prato principal, bebidas, sobremesas).</w:t>
-      </w:r>
-    </w:p>
-    <w:p>
-      <w:pPr>
-        <w:pStyle w:val="ListParagraph"/>
+          <w:sz w:val="20"/>
+          <w:szCs w:val="20"/>
+          <w:lang w:val="pt-BR"/>
+        </w:rPr>
+      </w:pPr>
+      <w:r>
+        <w:rPr>
+          <w:sz w:val="20"/>
+          <w:szCs w:val="20"/>
+          <w:lang w:val="pt-BR"/>
+        </w:rPr>
+        <w:t>A partida será jogada em um ambiente digital sem interação física com cartas.</w:t>
+      </w:r>
+    </w:p>
+    <w:p>
+      <w:pPr>
+        <w:pStyle w:val="PargrafodaLista"/>
         <w:numPr>
           <w:ilvl w:val="0"/>
-          <w:numId w:val="7"/>
+          <w:numId w:val="11"/>
         </w:numPr>
         <w:rPr>
-          <w:color w:val="000000" w:themeColor="text1"/>
-          <w:sz w:val="20"/>
-          <w:szCs w:val="20"/>
-          <w:lang w:val="pt-BR"/>
-        </w:rPr>
-      </w:pPr>
-      <w:r>
-        <w:rPr>
-          <w:sz w:val="20"/>
-          <w:szCs w:val="20"/>
-          <w:lang w:val="pt-BR"/>
-        </w:rPr>
-        <w:t xml:space="preserve"> Ao clicar em uma </w:t>
-      </w:r>
-      <w:r>
-        <w:rPr>
-          <w:color w:val="000000" w:themeColor="text1"/>
-          <w:sz w:val="20"/>
-          <w:szCs w:val="20"/>
-          <w:lang w:val="pt-BR"/>
-        </w:rPr>
-        <w:t xml:space="preserve">das categorias, o cardápio deve ir diretamente para esta categoria e apresentar os itens referentes </w:t>
-      </w:r>
-      <w:r>
-        <w:rPr>
-          <w:color w:val="000000" w:themeColor="text1"/>
-          <w:sz w:val="20"/>
-          <w:szCs w:val="20"/>
-          <w:lang w:val="pt-BR"/>
-        </w:rPr>
-        <w:t>a</w:t>
-      </w:r>
-      <w:r>
-        <w:rPr>
-          <w:color w:val="000000" w:themeColor="text1"/>
-          <w:sz w:val="20"/>
-          <w:szCs w:val="20"/>
-          <w:lang w:val="pt-BR"/>
-        </w:rPr>
-        <w:t xml:space="preserve"> ela.</w:t>
-      </w:r>
-    </w:p>
-    <w:p>
-      <w:pPr>
-        <w:pStyle w:val="ListParagraph"/>
+          <w:sz w:val="20"/>
+          <w:szCs w:val="20"/>
+          <w:lang w:val="pt-BR"/>
+        </w:rPr>
+      </w:pPr>
+      <w:r>
+        <w:rPr>
+          <w:sz w:val="20"/>
+          <w:szCs w:val="20"/>
+          <w:lang w:val="pt-BR"/>
+        </w:rPr>
+        <w:t>A conexão de rede não é necessária para jogos locais entre dois jogadores no mesmo dispositivo.</w:t>
+      </w:r>
+    </w:p>
+    <w:p>
+      <w:pPr>
+        <w:pStyle w:val="PargrafodaLista"/>
         <w:numPr>
           <w:ilvl w:val="0"/>
-          <w:numId w:val="7"/>
+          <w:numId w:val="11"/>
         </w:numPr>
         <w:rPr>
-          <w:color w:val="000000" w:themeColor="text1"/>
-          <w:sz w:val="20"/>
-          <w:szCs w:val="20"/>
-          <w:lang w:val="pt-BR"/>
-        </w:rPr>
-      </w:pPr>
-      <w:r>
-        <w:rPr>
-          <w:color w:val="000000" w:themeColor="text1"/>
-          <w:sz w:val="20"/>
-          <w:szCs w:val="20"/>
-          <w:lang w:val="pt-BR"/>
-        </w:rPr>
-        <w:t>O aplicativo de implementar</w:t>
-      </w:r>
-      <w:r>
-        <w:rPr>
-          <w:color w:val="000000" w:themeColor="text1"/>
-          <w:sz w:val="20"/>
-          <w:szCs w:val="20"/>
-          <w:lang w:val="pt-BR"/>
-        </w:rPr>
-        <w:t xml:space="preserve"> um “carrinho” de pedidos</w:t>
-      </w:r>
-      <w:r>
-        <w:rPr>
-          <w:b/>
-          <w:color w:val="000000" w:themeColor="text1"/>
-          <w:sz w:val="20"/>
-          <w:szCs w:val="20"/>
-          <w:lang w:val="pt-BR"/>
-        </w:rPr>
-        <w:t>:</w:t>
-      </w:r>
-    </w:p>
-    <w:p>
-      <w:pPr>
-        <w:pStyle w:val="ListParagraph"/>
-        <w:numPr>
-          <w:ilvl w:val="2"/>
-          <w:numId w:val="7"/>
-        </w:numPr>
-        <w:rPr>
-          <w:color w:val="000000" w:themeColor="text1"/>
-          <w:sz w:val="20"/>
-          <w:szCs w:val="20"/>
-          <w:lang w:val="pt-BR"/>
-        </w:rPr>
-      </w:pPr>
-      <w:r>
-        <w:rPr>
-          <w:color w:val="000000" w:themeColor="text1"/>
-          <w:sz w:val="20"/>
-          <w:szCs w:val="20"/>
-          <w:lang w:val="pt-BR"/>
-        </w:rPr>
-        <w:t>Implementar uma opção que permita ao usuário selecionar algum item do cardápio e adicioná-lo ao carrinho de pedidos.</w:t>
-      </w:r>
-    </w:p>
-    <w:p>
-      <w:pPr>
-        <w:pStyle w:val="ListParagraph"/>
-        <w:numPr>
-          <w:ilvl w:val="3"/>
-          <w:numId w:val="7"/>
-        </w:numPr>
-        <w:rPr>
-          <w:color w:val="000000" w:themeColor="text1"/>
-          <w:sz w:val="20"/>
-          <w:szCs w:val="20"/>
-          <w:lang w:val="pt-BR"/>
-        </w:rPr>
-      </w:pPr>
-      <w:r>
-        <w:rPr>
-          <w:color w:val="000000" w:themeColor="text1"/>
-          <w:sz w:val="20"/>
-          <w:szCs w:val="20"/>
-          <w:lang w:val="pt-BR"/>
-        </w:rPr>
-        <w:t>Implementar a persistência em banco de dados dos itens adicionados no carrinho. Dessa forma, ao sair e entrar na aplicação novamente, os itens previamente adicionados no carrinho devem ser mantidos.</w:t>
-      </w:r>
-    </w:p>
-    <w:p>
-      <w:pPr>
-        <w:pStyle w:val="ListParagraph"/>
-        <w:numPr>
-          <w:ilvl w:val="2"/>
-          <w:numId w:val="7"/>
-        </w:numPr>
-        <w:rPr>
-          <w:color w:val="000000" w:themeColor="text1"/>
-          <w:sz w:val="20"/>
-          <w:szCs w:val="20"/>
-          <w:lang w:val="pt-BR"/>
-        </w:rPr>
-      </w:pPr>
-      <w:r>
-        <w:rPr>
-          <w:color w:val="000000" w:themeColor="text1"/>
-          <w:sz w:val="20"/>
-          <w:szCs w:val="20"/>
-          <w:lang w:val="pt-BR"/>
-        </w:rPr>
-        <w:t>Implementar uma opção que permita visualizar os itens que foram adicionados ao carrinho (tela de visualização do carrinho de pedidos).</w:t>
-      </w:r>
-    </w:p>
-    <w:p>
-      <w:pPr>
-        <w:pStyle w:val="ListParagraph"/>
-        <w:numPr>
-          <w:ilvl w:val="2"/>
-          <w:numId w:val="7"/>
-        </w:numPr>
-        <w:rPr>
-          <w:color w:val="000000" w:themeColor="text1"/>
-          <w:sz w:val="20"/>
-          <w:szCs w:val="20"/>
-          <w:lang w:val="pt-BR"/>
-        </w:rPr>
-      </w:pPr>
-      <w:r>
-        <w:rPr>
-          <w:color w:val="000000" w:themeColor="text1"/>
-          <w:sz w:val="20"/>
-          <w:szCs w:val="20"/>
-          <w:lang w:val="pt-BR"/>
-        </w:rPr>
-        <w:t>Implementar uma opção que permita remover um item do carrinho.</w:t>
-      </w:r>
-    </w:p>
-    <w:p>
-      <w:pPr>
-        <w:pStyle w:val="ListParagraph"/>
-        <w:numPr>
-          <w:ilvl w:val="2"/>
-          <w:numId w:val="7"/>
-        </w:numPr>
-        <w:rPr>
-          <w:color w:val="000000" w:themeColor="text1"/>
-          <w:sz w:val="20"/>
-          <w:szCs w:val="20"/>
-          <w:lang w:val="pt-BR"/>
-        </w:rPr>
-      </w:pPr>
-      <w:r>
-        <w:rPr>
-          <w:color w:val="000000" w:themeColor="text1"/>
-          <w:sz w:val="20"/>
-          <w:szCs w:val="20"/>
-          <w:lang w:val="pt-BR"/>
-        </w:rPr>
-        <w:t>Implementar uma opção que permita limpar o carrinho (remover todos os itens).</w:t>
-      </w:r>
-    </w:p>
-    <w:p>
-      <w:pPr>
-        <w:pStyle w:val="ListParagraph"/>
-        <w:numPr>
-          <w:ilvl w:val="2"/>
-          <w:numId w:val="7"/>
-        </w:numPr>
-        <w:rPr>
-          <w:color w:val="000000" w:themeColor="text1"/>
-          <w:sz w:val="20"/>
-          <w:szCs w:val="20"/>
-          <w:lang w:val="pt-BR"/>
-        </w:rPr>
-      </w:pPr>
-      <w:r>
-        <w:rPr>
-          <w:color w:val="000000" w:themeColor="text1"/>
-          <w:sz w:val="20"/>
-          <w:szCs w:val="20"/>
-          <w:lang w:val="pt-BR"/>
-        </w:rPr>
-        <w:t>Implementar uma opção que permita efetuar o pedido e que gere o número do pedido.</w:t>
-      </w:r>
-    </w:p>
-    <w:p>
-      <w:pPr>
-        <w:rPr>
-          <w:color w:val="000000" w:themeColor="text1"/>
-          <w:sz w:val="20"/>
-          <w:szCs w:val="20"/>
-          <w:lang w:val="pt-BR"/>
-        </w:rPr>
-      </w:pPr>
-    </w:p>
-    <w:p>
-      <w:pPr>
-        <w:rPr>
-          <w:color w:val="000000" w:themeColor="text1"/>
-          <w:sz w:val="20"/>
-          <w:szCs w:val="20"/>
-          <w:lang w:val="pt-BR"/>
-        </w:rPr>
-      </w:pPr>
-      <w:bookmarkStart w:id="0" w:name="_GoBack"/>
-      <w:bookmarkEnd w:id="0"/>
-    </w:p>
-    <w:p>
-      <w:pPr>
-        <w:pStyle w:val="IntenseQuote"/>
-        <w:rPr>
-          <w:lang w:val="pt-BR"/>
-        </w:rPr>
-      </w:pPr>
-      <w:r>
-        <w:rPr>
-          <w:lang w:val="pt-BR"/>
-        </w:rPr>
-        <w:t>Suposições</w:t>
-      </w:r>
-    </w:p>
-    <w:p>
-      <w:pPr>
-        <w:pStyle w:val="ListParagraph"/>
+          <w:sz w:val="20"/>
+          <w:szCs w:val="20"/>
+          <w:lang w:val="pt-BR"/>
+        </w:rPr>
+      </w:pPr>
+      <w:r>
+        <w:rPr>
+          <w:sz w:val="20"/>
+          <w:szCs w:val="20"/>
+          <w:lang w:val="pt-BR"/>
+        </w:rPr>
+        <w:t>Os jogadores aceitam o resultado do jogo gerado pelo sistema sem a necessidade de um árbitro humano.</w:t>
+      </w:r>
+    </w:p>
+    <w:p>
+      <w:pPr>
+        <w:pStyle w:val="PargrafodaLista"/>
         <w:numPr>
           <w:ilvl w:val="0"/>
-          <w:numId w:val="7"/>
+          <w:numId w:val="11"/>
         </w:numPr>
         <w:rPr>
           <w:sz w:val="20"/>
@@ -805,77 +1244,8 @@
           <w:szCs w:val="20"/>
           <w:lang w:val="pt-BR"/>
         </w:rPr>
-        <w:t>A aplicação poderá ser acessada via terminais Windows e mobile (smartphones e tablets)</w:t>
-      </w:r>
-    </w:p>
-    <w:p>
-      <w:pPr>
-        <w:pStyle w:val="ListParagraph"/>
-        <w:numPr>
-          <w:ilvl w:val="0"/>
-          <w:numId w:val="7"/>
-        </w:numPr>
-        <w:rPr>
-          <w:sz w:val="20"/>
-          <w:szCs w:val="20"/>
-          <w:lang w:val="pt-BR"/>
-        </w:rPr>
-      </w:pPr>
-      <w:r>
-        <w:rPr>
-          <w:sz w:val="20"/>
-          <w:szCs w:val="20"/>
-          <w:lang w:val="pt-BR"/>
-        </w:rPr>
-        <w:t xml:space="preserve">A aplicação suportará somente </w:t>
-      </w:r>
-      <w:r>
-        <w:rPr>
-          <w:sz w:val="20"/>
-          <w:szCs w:val="20"/>
-          <w:lang w:val="pt-BR"/>
-        </w:rPr>
-        <w:t>os idiomas</w:t>
-      </w:r>
-      <w:r>
-        <w:rPr>
-          <w:sz w:val="20"/>
-          <w:szCs w:val="20"/>
-          <w:lang w:val="pt-BR"/>
-        </w:rPr>
-        <w:t xml:space="preserve"> Português e Inglês</w:t>
-      </w:r>
-    </w:p>
-    <w:p>
-      <w:pPr>
-        <w:pStyle w:val="ListParagraph"/>
-        <w:numPr>
-          <w:ilvl w:val="0"/>
-          <w:numId w:val="7"/>
-        </w:numPr>
-        <w:rPr>
-          <w:sz w:val="20"/>
-          <w:szCs w:val="20"/>
-          <w:lang w:val="pt-BR"/>
-        </w:rPr>
-      </w:pPr>
-      <w:r>
-        <w:rPr>
-          <w:sz w:val="20"/>
-          <w:szCs w:val="20"/>
-          <w:lang w:val="pt-BR"/>
-        </w:rPr>
-        <w:t>Os itens do cardápio estarão previamente embarcados na aplicação.</w:t>
-      </w:r>
-    </w:p>
-    <w:p>
-      <w:pPr>
-        <w:rPr>
-          <w:sz w:val="20"/>
-          <w:szCs w:val="20"/>
-          <w:lang w:val="pt-BR"/>
-        </w:rPr>
-      </w:pPr>
+        <w:t>O sistema não precisa de funcionalidades de rede para jogar contra outros jogadores online no momento inicial do projeto.</w:t>
+      </w:r>
     </w:p>
     <w:p>
       <w:pPr>
@@ -917,7 +1287,7 @@
 </file>
 
 <file path=word/endnotes.xml><?xml version="1.0" encoding="utf-8"?>
-<w:endnotes xmlns:wpc="http://schemas.microsoft.com/office/word/2010/wordprocessingCanvas" xmlns:cx="http://schemas.microsoft.com/office/drawing/2014/chartex" xmlns:cx1="http://schemas.microsoft.com/office/drawing/2015/9/8/chartex" xmlns:cx2="http://schemas.microsoft.com/office/drawing/2015/10/21/chartex" xmlns:cx3="http://schemas.microsoft.com/office/drawing/2016/5/9/chartex" xmlns:cx4="http://schemas.microsoft.com/office/drawing/2016/5/10/chartex" xmlns:cx5="http://schemas.microsoft.com/office/drawing/2016/5/11/chartex" xmlns:cx6="http://schemas.microsoft.com/office/drawing/2016/5/12/chartex" xmlns:cx7="http://schemas.microsoft.com/office/drawing/2016/5/13/chartex" xmlns:cx8="http://schemas.microsoft.com/office/drawing/2016/5/14/chartex" xmlns:mc="http://schemas.openxmlformats.org/markup-compatibility/2006" xmlns:aink="http://schemas.microsoft.com/office/drawing/2016/ink" xmlns:am3d="http://schemas.microsoft.com/office/drawing/2017/model3d" xmlns:o="urn:schemas-microsoft-com:office:office" xmlns:r="http://schemas.openxmlformats.org/officeDocument/2006/relationships" xmlns:m="http://schemas.openxmlformats.org/officeDocument/2006/math" xmlns:v="urn:schemas-microsoft-com:vml" xmlns:wp14="http://schemas.microsoft.com/office/word/2010/wordprocessingDrawing" xmlns:wp="http://schemas.openxmlformats.org/drawingml/2006/wordprocessingDrawing" xmlns:w10="urn:schemas-microsoft-com:office:word" xmlns:w="http://schemas.openxmlformats.org/wordprocessingml/2006/main" xmlns:w14="http://schemas.microsoft.com/office/word/2010/wordml" xmlns:w15="http://schemas.microsoft.com/office/word/2012/wordml" xmlns:w16cid="http://schemas.microsoft.com/office/word/2016/wordml/cid" xmlns:w16se="http://schemas.microsoft.com/office/word/2015/wordml/symex" xmlns:wpg="http://schemas.microsoft.com/office/word/2010/wordprocessingGroup" xmlns:wpi="http://schemas.microsoft.com/office/word/2010/wordprocessingInk" xmlns:wne="http://schemas.microsoft.com/office/word/2006/wordml" xmlns:wps="http://schemas.microsoft.com/office/word/2010/wordprocessingShape" mc:Ignorable="w14 w15 w16se w16cid wp14">
+<w:endnotes xmlns:wpc="http://schemas.microsoft.com/office/word/2010/wordprocessingCanvas" xmlns:cx="http://schemas.microsoft.com/office/drawing/2014/chartex" xmlns:cx1="http://schemas.microsoft.com/office/drawing/2015/9/8/chartex" xmlns:cx2="http://schemas.microsoft.com/office/drawing/2015/10/21/chartex" xmlns:cx3="http://schemas.microsoft.com/office/drawing/2016/5/9/chartex" xmlns:cx4="http://schemas.microsoft.com/office/drawing/2016/5/10/chartex" xmlns:cx5="http://schemas.microsoft.com/office/drawing/2016/5/11/chartex" xmlns:cx6="http://schemas.microsoft.com/office/drawing/2016/5/12/chartex" xmlns:cx7="http://schemas.microsoft.com/office/drawing/2016/5/13/chartex" xmlns:cx8="http://schemas.microsoft.com/office/drawing/2016/5/14/chartex" xmlns:mc="http://schemas.openxmlformats.org/markup-compatibility/2006" xmlns:aink="http://schemas.microsoft.com/office/drawing/2016/ink" xmlns:am3d="http://schemas.microsoft.com/office/drawing/2017/model3d" xmlns:o="urn:schemas-microsoft-com:office:office" xmlns:oel="http://schemas.microsoft.com/office/2019/extlst" xmlns:r="http://schemas.openxmlformats.org/officeDocument/2006/relationships" xmlns:m="http://schemas.openxmlformats.org/officeDocument/2006/math" xmlns:v="urn:schemas-microsoft-com:vml" xmlns:wp14="http://schemas.microsoft.com/office/word/2010/wordprocessingDrawing" xmlns:wp="http://schemas.openxmlformats.org/drawingml/2006/wordprocessingDrawing" xmlns:w10="urn:schemas-microsoft-com:office:word" xmlns:w="http://schemas.openxmlformats.org/wordprocessingml/2006/main" xmlns:w14="http://schemas.microsoft.com/office/word/2010/wordml" xmlns:w15="http://schemas.microsoft.com/office/word/2012/wordml" xmlns:w16cex="http://schemas.microsoft.com/office/word/2018/wordml/cex" xmlns:w16cid="http://schemas.microsoft.com/office/word/2016/wordml/cid" xmlns:w16="http://schemas.microsoft.com/office/word/2018/wordml" xmlns:w16sdtdh="http://schemas.microsoft.com/office/word/2020/wordml/sdtdatahash" xmlns:w16se="http://schemas.microsoft.com/office/word/2015/wordml/symex" xmlns:wpg="http://schemas.microsoft.com/office/word/2010/wordprocessingGroup" xmlns:wpi="http://schemas.microsoft.com/office/word/2010/wordprocessingInk" xmlns:wne="http://schemas.microsoft.com/office/word/2006/wordml" xmlns:wps="http://schemas.microsoft.com/office/word/2010/wordprocessingShape" mc:Ignorable="w14 w15 w16se w16cid w16 w16cex w16sdtdh wp14">
   <w:endnote w:type="separator" w:id="-1">
     <w:p>
       <w:pPr>
@@ -942,7 +1312,7 @@
 </file>
 
 <file path=word/footnotes.xml><?xml version="1.0" encoding="utf-8"?>
-<w:footnotes xmlns:wpc="http://schemas.microsoft.com/office/word/2010/wordprocessingCanvas" xmlns:cx="http://schemas.microsoft.com/office/drawing/2014/chartex" xmlns:cx1="http://schemas.microsoft.com/office/drawing/2015/9/8/chartex" xmlns:cx2="http://schemas.microsoft.com/office/drawing/2015/10/21/chartex" xmlns:cx3="http://schemas.microsoft.com/office/drawing/2016/5/9/chartex" xmlns:cx4="http://schemas.microsoft.com/office/drawing/2016/5/10/chartex" xmlns:cx5="http://schemas.microsoft.com/office/drawing/2016/5/11/chartex" xmlns:cx6="http://schemas.microsoft.com/office/drawing/2016/5/12/chartex" xmlns:cx7="http://schemas.microsoft.com/office/drawing/2016/5/13/chartex" xmlns:cx8="http://schemas.microsoft.com/office/drawing/2016/5/14/chartex" xmlns:mc="http://schemas.openxmlformats.org/markup-compatibility/2006" xmlns:aink="http://schemas.microsoft.com/office/drawing/2016/ink" xmlns:am3d="http://schemas.microsoft.com/office/drawing/2017/model3d" xmlns:o="urn:schemas-microsoft-com:office:office" xmlns:r="http://schemas.openxmlformats.org/officeDocument/2006/relationships" xmlns:m="http://schemas.openxmlformats.org/officeDocument/2006/math" xmlns:v="urn:schemas-microsoft-com:vml" xmlns:wp14="http://schemas.microsoft.com/office/word/2010/wordprocessingDrawing" xmlns:wp="http://schemas.openxmlformats.org/drawingml/2006/wordprocessingDrawing" xmlns:w10="urn:schemas-microsoft-com:office:word" xmlns:w="http://schemas.openxmlformats.org/wordprocessingml/2006/main" xmlns:w14="http://schemas.microsoft.com/office/word/2010/wordml" xmlns:w15="http://schemas.microsoft.com/office/word/2012/wordml" xmlns:w16cid="http://schemas.microsoft.com/office/word/2016/wordml/cid" xmlns:w16se="http://schemas.microsoft.com/office/word/2015/wordml/symex" xmlns:wpg="http://schemas.microsoft.com/office/word/2010/wordprocessingGroup" xmlns:wpi="http://schemas.microsoft.com/office/word/2010/wordprocessingInk" xmlns:wne="http://schemas.microsoft.com/office/word/2006/wordml" xmlns:wps="http://schemas.microsoft.com/office/word/2010/wordprocessingShape" mc:Ignorable="w14 w15 w16se w16cid wp14">
+<w:footnotes xmlns:wpc="http://schemas.microsoft.com/office/word/2010/wordprocessingCanvas" xmlns:cx="http://schemas.microsoft.com/office/drawing/2014/chartex" xmlns:cx1="http://schemas.microsoft.com/office/drawing/2015/9/8/chartex" xmlns:cx2="http://schemas.microsoft.com/office/drawing/2015/10/21/chartex" xmlns:cx3="http://schemas.microsoft.com/office/drawing/2016/5/9/chartex" xmlns:cx4="http://schemas.microsoft.com/office/drawing/2016/5/10/chartex" xmlns:cx5="http://schemas.microsoft.com/office/drawing/2016/5/11/chartex" xmlns:cx6="http://schemas.microsoft.com/office/drawing/2016/5/12/chartex" xmlns:cx7="http://schemas.microsoft.com/office/drawing/2016/5/13/chartex" xmlns:cx8="http://schemas.microsoft.com/office/drawing/2016/5/14/chartex" xmlns:mc="http://schemas.openxmlformats.org/markup-compatibility/2006" xmlns:aink="http://schemas.microsoft.com/office/drawing/2016/ink" xmlns:am3d="http://schemas.microsoft.com/office/drawing/2017/model3d" xmlns:o="urn:schemas-microsoft-com:office:office" xmlns:oel="http://schemas.microsoft.com/office/2019/extlst" xmlns:r="http://schemas.openxmlformats.org/officeDocument/2006/relationships" xmlns:m="http://schemas.openxmlformats.org/officeDocument/2006/math" xmlns:v="urn:schemas-microsoft-com:vml" xmlns:wp14="http://schemas.microsoft.com/office/word/2010/wordprocessingDrawing" xmlns:wp="http://schemas.openxmlformats.org/drawingml/2006/wordprocessingDrawing" xmlns:w10="urn:schemas-microsoft-com:office:word" xmlns:w="http://schemas.openxmlformats.org/wordprocessingml/2006/main" xmlns:w14="http://schemas.microsoft.com/office/word/2010/wordml" xmlns:w15="http://schemas.microsoft.com/office/word/2012/wordml" xmlns:w16cex="http://schemas.microsoft.com/office/word/2018/wordml/cex" xmlns:w16cid="http://schemas.microsoft.com/office/word/2016/wordml/cid" xmlns:w16="http://schemas.microsoft.com/office/word/2018/wordml" xmlns:w16sdtdh="http://schemas.microsoft.com/office/word/2020/wordml/sdtdatahash" xmlns:w16se="http://schemas.microsoft.com/office/word/2015/wordml/symex" xmlns:wpg="http://schemas.microsoft.com/office/word/2010/wordprocessingGroup" xmlns:wpi="http://schemas.microsoft.com/office/word/2010/wordprocessingInk" xmlns:wne="http://schemas.microsoft.com/office/word/2006/wordml" xmlns:wps="http://schemas.microsoft.com/office/word/2010/wordprocessingShape" mc:Ignorable="w14 w15 w16se w16cid w16 w16cex w16sdtdh wp14">
   <w:footnote w:type="separator" w:id="-1">
     <w:p>
       <w:pPr>
@@ -967,10 +1337,10 @@
 </file>
 
 <file path=word/header1.xml><?xml version="1.0" encoding="utf-8"?>
-<w:hdr xmlns:wpc="http://schemas.microsoft.com/office/word/2010/wordprocessingCanvas" xmlns:cx="http://schemas.microsoft.com/office/drawing/2014/chartex" xmlns:cx1="http://schemas.microsoft.com/office/drawing/2015/9/8/chartex" xmlns:cx2="http://schemas.microsoft.com/office/drawing/2015/10/21/chartex" xmlns:cx3="http://schemas.microsoft.com/office/drawing/2016/5/9/chartex" xmlns:cx4="http://schemas.microsoft.com/office/drawing/2016/5/10/chartex" xmlns:cx5="http://schemas.microsoft.com/office/drawing/2016/5/11/chartex" xmlns:cx6="http://schemas.microsoft.com/office/drawing/2016/5/12/chartex" xmlns:cx7="http://schemas.microsoft.com/office/drawing/2016/5/13/chartex" xmlns:cx8="http://schemas.microsoft.com/office/drawing/2016/5/14/chartex" xmlns:mc="http://schemas.openxmlformats.org/markup-compatibility/2006" xmlns:aink="http://schemas.microsoft.com/office/drawing/2016/ink" xmlns:am3d="http://schemas.microsoft.com/office/drawing/2017/model3d" xmlns:o="urn:schemas-microsoft-com:office:office" xmlns:r="http://schemas.openxmlformats.org/officeDocument/2006/relationships" xmlns:m="http://schemas.openxmlformats.org/officeDocument/2006/math" xmlns:v="urn:schemas-microsoft-com:vml" xmlns:wp14="http://schemas.microsoft.com/office/word/2010/wordprocessingDrawing" xmlns:wp="http://schemas.openxmlformats.org/drawingml/2006/wordprocessingDrawing" xmlns:w10="urn:schemas-microsoft-com:office:word" xmlns:w="http://schemas.openxmlformats.org/wordprocessingml/2006/main" xmlns:w14="http://schemas.microsoft.com/office/word/2010/wordml" xmlns:w15="http://schemas.microsoft.com/office/word/2012/wordml" xmlns:w16cid="http://schemas.microsoft.com/office/word/2016/wordml/cid" xmlns:w16se="http://schemas.microsoft.com/office/word/2015/wordml/symex" xmlns:wpg="http://schemas.microsoft.com/office/word/2010/wordprocessingGroup" xmlns:wpi="http://schemas.microsoft.com/office/word/2010/wordprocessingInk" xmlns:wne="http://schemas.microsoft.com/office/word/2006/wordml" xmlns:wps="http://schemas.microsoft.com/office/word/2010/wordprocessingShape" mc:Ignorable="w14 w15 w16se w16cid wp14">
+<w:hdr xmlns:wpc="http://schemas.microsoft.com/office/word/2010/wordprocessingCanvas" xmlns:cx="http://schemas.microsoft.com/office/drawing/2014/chartex" xmlns:cx1="http://schemas.microsoft.com/office/drawing/2015/9/8/chartex" xmlns:cx2="http://schemas.microsoft.com/office/drawing/2015/10/21/chartex" xmlns:cx3="http://schemas.microsoft.com/office/drawing/2016/5/9/chartex" xmlns:cx4="http://schemas.microsoft.com/office/drawing/2016/5/10/chartex" xmlns:cx5="http://schemas.microsoft.com/office/drawing/2016/5/11/chartex" xmlns:cx6="http://schemas.microsoft.com/office/drawing/2016/5/12/chartex" xmlns:cx7="http://schemas.microsoft.com/office/drawing/2016/5/13/chartex" xmlns:cx8="http://schemas.microsoft.com/office/drawing/2016/5/14/chartex" xmlns:mc="http://schemas.openxmlformats.org/markup-compatibility/2006" xmlns:aink="http://schemas.microsoft.com/office/drawing/2016/ink" xmlns:am3d="http://schemas.microsoft.com/office/drawing/2017/model3d" xmlns:o="urn:schemas-microsoft-com:office:office" xmlns:oel="http://schemas.microsoft.com/office/2019/extlst" xmlns:r="http://schemas.openxmlformats.org/officeDocument/2006/relationships" xmlns:m="http://schemas.openxmlformats.org/officeDocument/2006/math" xmlns:v="urn:schemas-microsoft-com:vml" xmlns:wp14="http://schemas.microsoft.com/office/word/2010/wordprocessingDrawing" xmlns:wp="http://schemas.openxmlformats.org/drawingml/2006/wordprocessingDrawing" xmlns:w10="urn:schemas-microsoft-com:office:word" xmlns:w="http://schemas.openxmlformats.org/wordprocessingml/2006/main" xmlns:w14="http://schemas.microsoft.com/office/word/2010/wordml" xmlns:w15="http://schemas.microsoft.com/office/word/2012/wordml" xmlns:w16cex="http://schemas.microsoft.com/office/word/2018/wordml/cex" xmlns:w16cid="http://schemas.microsoft.com/office/word/2016/wordml/cid" xmlns:w16="http://schemas.microsoft.com/office/word/2018/wordml" xmlns:w16sdtdh="http://schemas.microsoft.com/office/word/2020/wordml/sdtdatahash" xmlns:w16se="http://schemas.microsoft.com/office/word/2015/wordml/symex" xmlns:wpg="http://schemas.microsoft.com/office/word/2010/wordprocessingGroup" xmlns:wpi="http://schemas.microsoft.com/office/word/2010/wordprocessingInk" xmlns:wne="http://schemas.microsoft.com/office/word/2006/wordml" xmlns:wps="http://schemas.microsoft.com/office/word/2010/wordprocessingShape" mc:Ignorable="w14 w15 w16se w16cid w16 w16cex w16sdtdh wp14">
   <w:p>
     <w:pPr>
-      <w:pStyle w:val="Header"/>
+      <w:pStyle w:val="Cabealho"/>
       <w:rPr>
         <w:rFonts w:ascii="Verdana" w:eastAsia="Batang" w:hAnsi="Verdana"/>
         <w:sz w:val="18"/>
@@ -1068,7 +1438,7 @@
   </w:p>
   <w:p>
     <w:pPr>
-      <w:pStyle w:val="Header"/>
+      <w:pStyle w:val="Cabealho"/>
       <w:rPr>
         <w:rFonts w:ascii="Verdana" w:eastAsia="Batang" w:hAnsi="Verdana"/>
         <w:sz w:val="18"/>
@@ -1079,7 +1449,7 @@
   </w:p>
   <w:p>
     <w:pPr>
-      <w:pStyle w:val="Header"/>
+      <w:pStyle w:val="Cabealho"/>
       <w:rPr>
         <w:rFonts w:ascii="Verdana" w:eastAsia="Batang" w:hAnsi="Verdana"/>
         <w:sz w:val="18"/>
@@ -1103,14 +1473,14 @@
         <w:szCs w:val="18"/>
         <w:lang w:val="pt-BR"/>
       </w:rPr>
-      <w:t>Cardápio de Restaurante</w:t>
+      <w:t>Jogo de Truco Paulista</w:t>
     </w:r>
   </w:p>
 </w:hdr>
 </file>
 
 <file path=word/numbering.xml><?xml version="1.0" encoding="utf-8"?>
-<w:numbering xmlns:wpc="http://schemas.microsoft.com/office/word/2010/wordprocessingCanvas" xmlns:cx="http://schemas.microsoft.com/office/drawing/2014/chartex" xmlns:cx1="http://schemas.microsoft.com/office/drawing/2015/9/8/chartex" xmlns:cx2="http://schemas.microsoft.com/office/drawing/2015/10/21/chartex" xmlns:cx3="http://schemas.microsoft.com/office/drawing/2016/5/9/chartex" xmlns:cx4="http://schemas.microsoft.com/office/drawing/2016/5/10/chartex" xmlns:cx5="http://schemas.microsoft.com/office/drawing/2016/5/11/chartex" xmlns:cx6="http://schemas.microsoft.com/office/drawing/2016/5/12/chartex" xmlns:cx7="http://schemas.microsoft.com/office/drawing/2016/5/13/chartex" xmlns:cx8="http://schemas.microsoft.com/office/drawing/2016/5/14/chartex" xmlns:mc="http://schemas.openxmlformats.org/markup-compatibility/2006" xmlns:aink="http://schemas.microsoft.com/office/drawing/2016/ink" xmlns:am3d="http://schemas.microsoft.com/office/drawing/2017/model3d" xmlns:o="urn:schemas-microsoft-com:office:office" xmlns:r="http://schemas.openxmlformats.org/officeDocument/2006/relationships" xmlns:m="http://schemas.openxmlformats.org/officeDocument/2006/math" xmlns:v="urn:schemas-microsoft-com:vml" xmlns:wp14="http://schemas.microsoft.com/office/word/2010/wordprocessingDrawing" xmlns:wp="http://schemas.openxmlformats.org/drawingml/2006/wordprocessingDrawing" xmlns:w10="urn:schemas-microsoft-com:office:word" xmlns:w="http://schemas.openxmlformats.org/wordprocessingml/2006/main" xmlns:w14="http://schemas.microsoft.com/office/word/2010/wordml" xmlns:w15="http://schemas.microsoft.com/office/word/2012/wordml" xmlns:w16cid="http://schemas.microsoft.com/office/word/2016/wordml/cid" xmlns:w16se="http://schemas.microsoft.com/office/word/2015/wordml/symex" xmlns:wpg="http://schemas.microsoft.com/office/word/2010/wordprocessingGroup" xmlns:wpi="http://schemas.microsoft.com/office/word/2010/wordprocessingInk" xmlns:wne="http://schemas.microsoft.com/office/word/2006/wordml" xmlns:wps="http://schemas.microsoft.com/office/word/2010/wordprocessingShape" mc:Ignorable="w14 w15 w16se w16cid wp14">
+<w:numbering xmlns:wpc="http://schemas.microsoft.com/office/word/2010/wordprocessingCanvas" xmlns:cx="http://schemas.microsoft.com/office/drawing/2014/chartex" xmlns:cx1="http://schemas.microsoft.com/office/drawing/2015/9/8/chartex" xmlns:cx2="http://schemas.microsoft.com/office/drawing/2015/10/21/chartex" xmlns:cx3="http://schemas.microsoft.com/office/drawing/2016/5/9/chartex" xmlns:cx4="http://schemas.microsoft.com/office/drawing/2016/5/10/chartex" xmlns:cx5="http://schemas.microsoft.com/office/drawing/2016/5/11/chartex" xmlns:cx6="http://schemas.microsoft.com/office/drawing/2016/5/12/chartex" xmlns:cx7="http://schemas.microsoft.com/office/drawing/2016/5/13/chartex" xmlns:cx8="http://schemas.microsoft.com/office/drawing/2016/5/14/chartex" xmlns:mc="http://schemas.openxmlformats.org/markup-compatibility/2006" xmlns:aink="http://schemas.microsoft.com/office/drawing/2016/ink" xmlns:am3d="http://schemas.microsoft.com/office/drawing/2017/model3d" xmlns:o="urn:schemas-microsoft-com:office:office" xmlns:oel="http://schemas.microsoft.com/office/2019/extlst" xmlns:r="http://schemas.openxmlformats.org/officeDocument/2006/relationships" xmlns:m="http://schemas.openxmlformats.org/officeDocument/2006/math" xmlns:v="urn:schemas-microsoft-com:vml" xmlns:wp14="http://schemas.microsoft.com/office/word/2010/wordprocessingDrawing" xmlns:wp="http://schemas.openxmlformats.org/drawingml/2006/wordprocessingDrawing" xmlns:w10="urn:schemas-microsoft-com:office:word" xmlns:w="http://schemas.openxmlformats.org/wordprocessingml/2006/main" xmlns:w14="http://schemas.microsoft.com/office/word/2010/wordml" xmlns:w15="http://schemas.microsoft.com/office/word/2012/wordml" xmlns:w16cex="http://schemas.microsoft.com/office/word/2018/wordml/cex" xmlns:w16cid="http://schemas.microsoft.com/office/word/2016/wordml/cid" xmlns:w16="http://schemas.microsoft.com/office/word/2018/wordml" xmlns:w16sdtdh="http://schemas.microsoft.com/office/word/2020/wordml/sdtdatahash" xmlns:w16se="http://schemas.microsoft.com/office/word/2015/wordml/symex" xmlns:wpg="http://schemas.microsoft.com/office/word/2010/wordprocessingGroup" xmlns:wpi="http://schemas.microsoft.com/office/word/2010/wordprocessingInk" xmlns:wne="http://schemas.microsoft.com/office/word/2006/wordml" xmlns:wps="http://schemas.microsoft.com/office/word/2010/wordprocessingShape" mc:Ignorable="w14 w15 w16se w16cid w16 w16cex w16sdtdh wp14">
   <w:abstractNum w:abstractNumId="0" w15:restartNumberingAfterBreak="0">
     <w:nsid w:val="22217CE0"/>
     <w:multiLevelType w:val="hybridMultilevel"/>
@@ -2088,41 +2458,157 @@
       </w:pPr>
     </w:lvl>
   </w:abstractNum>
-  <w:num w:numId="1">
+  <w:abstractNum w:abstractNumId="10" w15:restartNumberingAfterBreak="0">
+    <w:nsid w:val="7AD51304"/>
+    <w:multiLevelType w:val="hybridMultilevel"/>
+    <w:tmpl w:val="62E6795E"/>
+    <w:lvl w:ilvl="0" w:tplc="04160001">
+      <w:start w:val="1"/>
+      <w:numFmt w:val="bullet"/>
+      <w:lvlText w:val=""/>
+      <w:lvlJc w:val="left"/>
+      <w:pPr>
+        <w:ind w:left="720" w:hanging="360"/>
+      </w:pPr>
+      <w:rPr>
+        <w:rFonts w:ascii="Symbol" w:hAnsi="Symbol" w:hint="default"/>
+      </w:rPr>
+    </w:lvl>
+    <w:lvl w:ilvl="1" w:tplc="04160003" w:tentative="1">
+      <w:start w:val="1"/>
+      <w:numFmt w:val="bullet"/>
+      <w:lvlText w:val="o"/>
+      <w:lvlJc w:val="left"/>
+      <w:pPr>
+        <w:ind w:left="1440" w:hanging="360"/>
+      </w:pPr>
+      <w:rPr>
+        <w:rFonts w:ascii="Courier New" w:hAnsi="Courier New" w:cs="Courier New" w:hint="default"/>
+      </w:rPr>
+    </w:lvl>
+    <w:lvl w:ilvl="2" w:tplc="04160005" w:tentative="1">
+      <w:start w:val="1"/>
+      <w:numFmt w:val="bullet"/>
+      <w:lvlText w:val=""/>
+      <w:lvlJc w:val="left"/>
+      <w:pPr>
+        <w:ind w:left="2160" w:hanging="360"/>
+      </w:pPr>
+      <w:rPr>
+        <w:rFonts w:ascii="Wingdings" w:hAnsi="Wingdings" w:hint="default"/>
+      </w:rPr>
+    </w:lvl>
+    <w:lvl w:ilvl="3" w:tplc="04160001" w:tentative="1">
+      <w:start w:val="1"/>
+      <w:numFmt w:val="bullet"/>
+      <w:lvlText w:val=""/>
+      <w:lvlJc w:val="left"/>
+      <w:pPr>
+        <w:ind w:left="2880" w:hanging="360"/>
+      </w:pPr>
+      <w:rPr>
+        <w:rFonts w:ascii="Symbol" w:hAnsi="Symbol" w:hint="default"/>
+      </w:rPr>
+    </w:lvl>
+    <w:lvl w:ilvl="4" w:tplc="04160003" w:tentative="1">
+      <w:start w:val="1"/>
+      <w:numFmt w:val="bullet"/>
+      <w:lvlText w:val="o"/>
+      <w:lvlJc w:val="left"/>
+      <w:pPr>
+        <w:ind w:left="3600" w:hanging="360"/>
+      </w:pPr>
+      <w:rPr>
+        <w:rFonts w:ascii="Courier New" w:hAnsi="Courier New" w:cs="Courier New" w:hint="default"/>
+      </w:rPr>
+    </w:lvl>
+    <w:lvl w:ilvl="5" w:tplc="04160005" w:tentative="1">
+      <w:start w:val="1"/>
+      <w:numFmt w:val="bullet"/>
+      <w:lvlText w:val=""/>
+      <w:lvlJc w:val="left"/>
+      <w:pPr>
+        <w:ind w:left="4320" w:hanging="360"/>
+      </w:pPr>
+      <w:rPr>
+        <w:rFonts w:ascii="Wingdings" w:hAnsi="Wingdings" w:hint="default"/>
+      </w:rPr>
+    </w:lvl>
+    <w:lvl w:ilvl="6" w:tplc="04160001" w:tentative="1">
+      <w:start w:val="1"/>
+      <w:numFmt w:val="bullet"/>
+      <w:lvlText w:val=""/>
+      <w:lvlJc w:val="left"/>
+      <w:pPr>
+        <w:ind w:left="5040" w:hanging="360"/>
+      </w:pPr>
+      <w:rPr>
+        <w:rFonts w:ascii="Symbol" w:hAnsi="Symbol" w:hint="default"/>
+      </w:rPr>
+    </w:lvl>
+    <w:lvl w:ilvl="7" w:tplc="04160003" w:tentative="1">
+      <w:start w:val="1"/>
+      <w:numFmt w:val="bullet"/>
+      <w:lvlText w:val="o"/>
+      <w:lvlJc w:val="left"/>
+      <w:pPr>
+        <w:ind w:left="5760" w:hanging="360"/>
+      </w:pPr>
+      <w:rPr>
+        <w:rFonts w:ascii="Courier New" w:hAnsi="Courier New" w:cs="Courier New" w:hint="default"/>
+      </w:rPr>
+    </w:lvl>
+    <w:lvl w:ilvl="8" w:tplc="04160005" w:tentative="1">
+      <w:start w:val="1"/>
+      <w:numFmt w:val="bullet"/>
+      <w:lvlText w:val=""/>
+      <w:lvlJc w:val="left"/>
+      <w:pPr>
+        <w:ind w:left="6480" w:hanging="360"/>
+      </w:pPr>
+      <w:rPr>
+        <w:rFonts w:ascii="Wingdings" w:hAnsi="Wingdings" w:hint="default"/>
+      </w:rPr>
+    </w:lvl>
+  </w:abstractNum>
+  <w:num w:numId="1" w16cid:durableId="441802778">
     <w:abstractNumId w:val="9"/>
   </w:num>
-  <w:num w:numId="2">
+  <w:num w:numId="2" w16cid:durableId="2101563169">
     <w:abstractNumId w:val="5"/>
   </w:num>
-  <w:num w:numId="3">
+  <w:num w:numId="3" w16cid:durableId="1866284303">
     <w:abstractNumId w:val="2"/>
   </w:num>
-  <w:num w:numId="4">
+  <w:num w:numId="4" w16cid:durableId="1242258926">
     <w:abstractNumId w:val="8"/>
   </w:num>
-  <w:num w:numId="5">
+  <w:num w:numId="5" w16cid:durableId="1230849740">
     <w:abstractNumId w:val="6"/>
   </w:num>
-  <w:num w:numId="6">
+  <w:num w:numId="6" w16cid:durableId="1911109728">
     <w:abstractNumId w:val="4"/>
   </w:num>
-  <w:num w:numId="7">
+  <w:num w:numId="7" w16cid:durableId="180169375">
     <w:abstractNumId w:val="1"/>
   </w:num>
-  <w:num w:numId="8">
+  <w:num w:numId="8" w16cid:durableId="457142679">
     <w:abstractNumId w:val="7"/>
   </w:num>
-  <w:num w:numId="9">
+  <w:num w:numId="9" w16cid:durableId="2088451837">
     <w:abstractNumId w:val="3"/>
   </w:num>
-  <w:num w:numId="10">
+  <w:num w:numId="10" w16cid:durableId="320160368">
     <w:abstractNumId w:val="0"/>
+  </w:num>
+  <w:num w:numId="11" w16cid:durableId="534735748">
+    <w:abstractNumId w:val="10"/>
   </w:num>
 </w:numbering>
 </file>
 
 <file path=word/styles.xml><?xml version="1.0" encoding="utf-8"?>
-<w:styles xmlns:mc="http://schemas.openxmlformats.org/markup-compatibility/2006" xmlns:r="http://schemas.openxmlformats.org/officeDocument/2006/relationships" xmlns:w="http://schemas.openxmlformats.org/wordprocessingml/2006/main" xmlns:w14="http://schemas.microsoft.com/office/word/2010/wordml" xmlns:w15="http://schemas.microsoft.com/office/word/2012/wordml" xmlns:w16cid="http://schemas.microsoft.com/office/word/2016/wordml/cid" xmlns:w16se="http://schemas.microsoft.com/office/word/2015/wordml/symex" mc:Ignorable="w14 w15 w16se w16cid">
+<w:styles xmlns:mc="http://schemas.openxmlformats.org/markup-compatibility/2006" xmlns:r="http://schemas.openxmlformats.org/officeDocument/2006/relationships" xmlns:w="http://schemas.openxmlformats.org/wordprocessingml/2006/main" xmlns:w14="http://schemas.microsoft.com/office/word/2010/wordml" xmlns:w15="http://schemas.microsoft.com/office/word/2012/wordml" xmlns:w16cex="http://schemas.microsoft.com/office/word/2018/wordml/cex" xmlns:w16cid="http://schemas.microsoft.com/office/word/2016/wordml/cid" xmlns:w16="http://schemas.microsoft.com/office/word/2018/wordml" xmlns:w16sdtdh="http://schemas.microsoft.com/office/word/2020/wordml/sdtdatahash" xmlns:w16se="http://schemas.microsoft.com/office/word/2015/wordml/symex" mc:Ignorable="w14 w15 w16se w16cid w16 w16cex w16sdtdh">
   <w:docDefaults>
     <w:rPrDefault>
       <w:rPr>
@@ -2138,7 +2624,7 @@
       </w:pPr>
     </w:pPrDefault>
   </w:docDefaults>
-  <w:latentStyles w:defLockedState="0" w:defUIPriority="99" w:defSemiHidden="0" w:defUnhideWhenUsed="0" w:defQFormat="0" w:count="375">
+  <w:latentStyles w:defLockedState="0" w:defUIPriority="99" w:defSemiHidden="0" w:defUnhideWhenUsed="0" w:defQFormat="0" w:count="376">
     <w:lsdException w:name="Normal" w:uiPriority="0" w:qFormat="1"/>
     <w:lsdException w:name="heading 1" w:uiPriority="9" w:qFormat="1"/>
     <w:lsdException w:name="heading 2" w:semiHidden="1" w:uiPriority="9" w:unhideWhenUsed="1" w:qFormat="1"/>
@@ -2514,6 +3000,7 @@
     <w:lsdException w:name="Smart Hyperlink" w:semiHidden="1" w:unhideWhenUsed="1"/>
     <w:lsdException w:name="Hashtag" w:semiHidden="1" w:unhideWhenUsed="1"/>
     <w:lsdException w:name="Unresolved Mention" w:semiHidden="1" w:unhideWhenUsed="1"/>
+    <w:lsdException w:name="Smart Link" w:semiHidden="1" w:unhideWhenUsed="1"/>
   </w:latentStyles>
   <w:style w:type="paragraph" w:default="1" w:styleId="Normal">
     <w:name w:val="Normal"/>
@@ -2522,13 +3009,13 @@
       <w:lang w:val="en-US"/>
     </w:rPr>
   </w:style>
-  <w:style w:type="character" w:default="1" w:styleId="DefaultParagraphFont">
+  <w:style w:type="character" w:default="1" w:styleId="Fontepargpadro">
     <w:name w:val="Default Paragraph Font"/>
     <w:uiPriority w:val="1"/>
     <w:semiHidden/>
     <w:unhideWhenUsed/>
   </w:style>
-  <w:style w:type="table" w:default="1" w:styleId="TableNormal">
+  <w:style w:type="table" w:default="1" w:styleId="Tabelanormal">
     <w:name w:val="Normal Table"/>
     <w:uiPriority w:val="99"/>
     <w:semiHidden/>
@@ -2543,13 +3030,13 @@
       </w:tblCellMar>
     </w:tblPr>
   </w:style>
-  <w:style w:type="numbering" w:default="1" w:styleId="NoList">
+  <w:style w:type="numbering" w:default="1" w:styleId="Semlista">
     <w:name w:val="No List"/>
     <w:uiPriority w:val="99"/>
     <w:semiHidden/>
     <w:unhideWhenUsed/>
   </w:style>
-  <w:style w:type="paragraph" w:styleId="ListParagraph">
+  <w:style w:type="paragraph" w:styleId="PargrafodaLista">
     <w:name w:val="List Paragraph"/>
     <w:basedOn w:val="Normal"/>
     <w:uiPriority w:val="34"/>
@@ -2560,10 +3047,10 @@
       <w:contextualSpacing/>
     </w:pPr>
   </w:style>
-  <w:style w:type="paragraph" w:styleId="Header">
+  <w:style w:type="paragraph" w:styleId="Cabealho">
     <w:name w:val="header"/>
     <w:basedOn w:val="Normal"/>
-    <w:link w:val="HeaderChar"/>
+    <w:link w:val="CabealhoChar"/>
     <w:uiPriority w:val="99"/>
     <w:unhideWhenUsed/>
     <w:rsid w:val="00E10BA5"/>
@@ -2575,17 +3062,17 @@
       <w:spacing w:after="0" w:line="240" w:lineRule="auto"/>
     </w:pPr>
   </w:style>
-  <w:style w:type="character" w:customStyle="1" w:styleId="HeaderChar">
-    <w:name w:val="Header Char"/>
-    <w:basedOn w:val="DefaultParagraphFont"/>
-    <w:link w:val="Header"/>
+  <w:style w:type="character" w:customStyle="1" w:styleId="CabealhoChar">
+    <w:name w:val="Cabeçalho Char"/>
+    <w:basedOn w:val="Fontepargpadro"/>
+    <w:link w:val="Cabealho"/>
     <w:uiPriority w:val="99"/>
     <w:rsid w:val="00E10BA5"/>
   </w:style>
-  <w:style w:type="paragraph" w:styleId="Footer">
+  <w:style w:type="paragraph" w:styleId="Rodap">
     <w:name w:val="footer"/>
     <w:basedOn w:val="Normal"/>
-    <w:link w:val="FooterChar"/>
+    <w:link w:val="RodapChar"/>
     <w:uiPriority w:val="99"/>
     <w:unhideWhenUsed/>
     <w:rsid w:val="00E10BA5"/>
@@ -2597,16 +3084,16 @@
       <w:spacing w:after="0" w:line="240" w:lineRule="auto"/>
     </w:pPr>
   </w:style>
-  <w:style w:type="character" w:customStyle="1" w:styleId="FooterChar">
-    <w:name w:val="Footer Char"/>
-    <w:basedOn w:val="DefaultParagraphFont"/>
-    <w:link w:val="Footer"/>
+  <w:style w:type="character" w:customStyle="1" w:styleId="RodapChar">
+    <w:name w:val="Rodapé Char"/>
+    <w:basedOn w:val="Fontepargpadro"/>
+    <w:link w:val="Rodap"/>
     <w:uiPriority w:val="99"/>
     <w:rsid w:val="00E10BA5"/>
   </w:style>
-  <w:style w:type="table" w:styleId="TableGrid">
+  <w:style w:type="table" w:styleId="Tabelacomgrade">
     <w:name w:val="Table Grid"/>
-    <w:basedOn w:val="TableNormal"/>
+    <w:basedOn w:val="Tabelanormal"/>
     <w:uiPriority w:val="39"/>
     <w:rsid w:val="009F7932"/>
     <w:pPr>
@@ -2625,7 +3112,7 @@
   </w:style>
   <w:style w:type="character" w:styleId="Hyperlink">
     <w:name w:val="Hyperlink"/>
-    <w:basedOn w:val="DefaultParagraphFont"/>
+    <w:basedOn w:val="Fontepargpadro"/>
     <w:uiPriority w:val="99"/>
     <w:unhideWhenUsed/>
     <w:rsid w:val="00C2513D"/>
@@ -2634,9 +3121,9 @@
       <w:u w:val="single"/>
     </w:rPr>
   </w:style>
-  <w:style w:type="character" w:styleId="UnresolvedMention">
+  <w:style w:type="character" w:styleId="MenoPendente">
     <w:name w:val="Unresolved Mention"/>
-    <w:basedOn w:val="DefaultParagraphFont"/>
+    <w:basedOn w:val="Fontepargpadro"/>
     <w:uiPriority w:val="99"/>
     <w:semiHidden/>
     <w:unhideWhenUsed/>
@@ -2646,11 +3133,11 @@
       <w:shd w:val="clear" w:color="auto" w:fill="E1DFDD"/>
     </w:rPr>
   </w:style>
-  <w:style w:type="paragraph" w:styleId="IntenseQuote">
+  <w:style w:type="paragraph" w:styleId="CitaoIntensa">
     <w:name w:val="Intense Quote"/>
     <w:basedOn w:val="Normal"/>
     <w:next w:val="Normal"/>
-    <w:link w:val="IntenseQuoteChar"/>
+    <w:link w:val="CitaoIntensaChar"/>
     <w:uiPriority w:val="30"/>
     <w:qFormat/>
     <w:rsid w:val="00917667"/>
@@ -2669,10 +3156,10 @@
       <w:color w:val="4472C4" w:themeColor="accent1"/>
     </w:rPr>
   </w:style>
-  <w:style w:type="character" w:customStyle="1" w:styleId="IntenseQuoteChar">
-    <w:name w:val="Intense Quote Char"/>
-    <w:basedOn w:val="DefaultParagraphFont"/>
-    <w:link w:val="IntenseQuote"/>
+  <w:style w:type="character" w:customStyle="1" w:styleId="CitaoIntensaChar">
+    <w:name w:val="Citação Intensa Char"/>
+    <w:basedOn w:val="Fontepargpadro"/>
+    <w:link w:val="CitaoIntensa"/>
     <w:uiPriority w:val="30"/>
     <w:rsid w:val="00917667"/>
     <w:rPr>

</xml_diff>